<commit_message>
SW dianmcneely new email
</commit_message>
<xml_diff>
--- a/secure/club_roster.docx
+++ b/secure/club_roster.docx
@@ -7170,8 +7170,6 @@
           <w:szCs w:val="20"/>
         </w:rPr>
       </w:pPr>
-      <w:bookmarkStart w:id="0" w:name="_GoBack"/>
-      <w:bookmarkEnd w:id="0"/>
     </w:p>
     <w:p>
       <w:pPr>
@@ -11605,6 +11603,7 @@
           <w:szCs w:val="20"/>
         </w:rPr>
       </w:pPr>
+      <w:proofErr w:type="spellStart"/>
       <w:r>
         <w:rPr>
           <w:rStyle w:val="Hyperlink0"/>
@@ -11612,6 +11611,7 @@
         </w:rPr>
         <w:t>Vice Captain</w:t>
       </w:r>
+      <w:proofErr w:type="spellEnd"/>
       <w:r>
         <w:rPr>
           <w:rStyle w:val="Hyperlink0"/>
@@ -11663,9 +11663,35 @@
             <w:sz w:val="20"/>
             <w:szCs w:val="20"/>
           </w:rPr>
-          <w:t>dianemcneely@shaw.ca</w:t>
+          <w:t>dianemcneely</w:t>
+        </w:r>
+        <w:r>
+          <w:rPr>
+            <w:rStyle w:val="Hyperlink"/>
+            <w:sz w:val="20"/>
+            <w:szCs w:val="20"/>
+          </w:rPr>
+          <w:t>8</w:t>
+        </w:r>
+        <w:r>
+          <w:rPr>
+            <w:rStyle w:val="Hyperlink"/>
+            <w:sz w:val="20"/>
+            <w:szCs w:val="20"/>
+          </w:rPr>
+          <w:t>@</w:t>
         </w:r>
       </w:hyperlink>
+      <w:r>
+        <w:rPr>
+          <w:rStyle w:val="Hyperlink"/>
+          <w:sz w:val="20"/>
+          <w:szCs w:val="20"/>
+        </w:rPr>
+        <w:t>gmail.com</w:t>
+      </w:r>
+      <w:bookmarkStart w:id="0" w:name="_GoBack"/>
+      <w:bookmarkEnd w:id="0"/>
     </w:p>
     <w:p>
       <w:pPr>
@@ -19924,7 +19950,7 @@
       <w:rPr>
         <w:noProof/>
       </w:rPr>
-      <w:t>5</w:t>
+      <w:t>6</w:t>
     </w:r>
     <w:r>
       <w:fldChar w:fldCharType="end"/>
@@ -20861,7 +20887,7 @@
   <a:extraClrSchemeLst/>
   <a:extLst>
     <a:ext uri="{05A4C25C-085E-4340-85A3-A5531E510DB2}">
-      <thm15:themeFamily xmlns="" xmlns:thm15="http://schemas.microsoft.com/office/thememl/2012/main" name="Office Theme" id="{62F939B6-93AF-4DB8-9C6B-D6C7DFDC589F}" vid="{4A3C46E8-61CC-4603-A589-7422A47A8E4A}"/>
+      <thm15:themeFamily xmlns:thm15="http://schemas.microsoft.com/office/thememl/2012/main" xmlns="" name="Office Theme" id="{62F939B6-93AF-4DB8-9C6B-D6C7DFDC589F}" vid="{4A3C46E8-61CC-4603-A589-7422A47A8E4A}"/>
     </a:ext>
   </a:extLst>
 </a:theme>

</xml_diff>